<commit_message>
update in doc, performance and references
</commit_message>
<xml_diff>
--- a/DTB_Challenge_BigData/doc/challenge_results.docx
+++ b/DTB_Challenge_BigData/doc/challenge_results.docx
@@ -514,7 +514,7 @@
       <w:pPr>
         <w:spacing w:after="0"/>
       </w:pPr>
-      <w:hyperlink r:id="rId9" w:history="1">
+      <w:hyperlink r:id="rId9" w:anchor="org.apache.spark.SparkContext" w:history="1">
         <w:r>
           <w:rPr>
             <w:rStyle w:val="Hyperlink"/>
@@ -1597,11 +1597,25 @@
       <w:r>
         <w:t xml:space="preserve">The R script is available as </w:t>
       </w:r>
+      <w:proofErr w:type="spellStart"/>
       <w:r>
         <w:rPr>
           <w:rStyle w:val="Emphasis"/>
         </w:rPr>
-        <w:t>/code/</w:t>
+        <w:t>DTB_Challenge_BigData</w:t>
+      </w:r>
+      <w:proofErr w:type="spellEnd"/>
+      <w:r>
+        <w:rPr>
+          <w:rStyle w:val="Emphasis"/>
+        </w:rPr>
+        <w:t>/</w:t>
+      </w:r>
+      <w:r>
+        <w:rPr>
+          <w:rStyle w:val="Emphasis"/>
+        </w:rPr>
+        <w:t>code/</w:t>
       </w:r>
       <w:proofErr w:type="spellStart"/>
       <w:r>
@@ -2525,7 +2539,10 @@
         <w:t xml:space="preserve">, which corresponds to </w:t>
       </w:r>
       <w:r>
-        <w:t>providers registered as organizations</w:t>
+        <w:t xml:space="preserve">providers registered as </w:t>
+      </w:r>
+      <w:r>
+        <w:t>institutions</w:t>
       </w:r>
       <w:r>
         <w:t>.</w:t>
@@ -2654,6 +2671,12 @@
       </w:r>
       <w:r>
         <w:t>sicians</w:t>
+      </w:r>
+      <w:r>
+        <w:rPr>
+          <w:rStyle w:val="FootnoteReference"/>
+        </w:rPr>
+        <w:footnoteReference w:id="1"/>
       </w:r>
       <w:r>
         <w:t>. According to the data description not all the Physicia</w:t>
@@ -2953,6 +2976,14 @@
       <w:r>
         <w:t xml:space="preserve">the data dictionary as </w:t>
       </w:r>
+      <w:proofErr w:type="spellStart"/>
+      <w:r>
+        <w:rPr>
+          <w:rStyle w:val="Emphasis"/>
+        </w:rPr>
+        <w:t>DTB_Challenge_BigData</w:t>
+      </w:r>
+      <w:proofErr w:type="spellEnd"/>
       <w:r>
         <w:rPr>
           <w:rStyle w:val="Emphasis"/>
@@ -4852,11 +4883,29 @@
       </w:r>
     </w:p>
     <w:p>
+      <w:pPr>
+        <w:pStyle w:val="ListParagraph"/>
+        <w:numPr>
+          <w:ilvl w:val="0"/>
+          <w:numId w:val="2"/>
+        </w:numPr>
+      </w:pPr>
+      <w:r>
+        <w:t>Red Hat Enterprise Linux Server release 6.9 (Santiago)</w:t>
+      </w:r>
+    </w:p>
+    <w:p>
       <w:r>
         <w:t xml:space="preserve">The </w:t>
       </w:r>
       <w:r>
-        <w:t xml:space="preserve">project is available as </w:t>
+        <w:t xml:space="preserve">project is </w:t>
+      </w:r>
+      <w:r>
+        <w:t>called</w:t>
+      </w:r>
+      <w:r>
+        <w:t xml:space="preserve"> </w:t>
       </w:r>
       <w:r>
         <w:rPr>
@@ -4879,12 +4928,22 @@
         </w:rPr>
         <w:t xml:space="preserve"> </w:t>
       </w:r>
-      <w:r>
-        <w:rPr>
-          <w:rStyle w:val="Emphasis"/>
-        </w:rPr>
-        <w:t>/code/Consolidation</w:t>
-      </w:r>
+      <w:hyperlink r:id="rId25" w:history="1">
+        <w:proofErr w:type="spellStart"/>
+        <w:r>
+          <w:rPr>
+            <w:rStyle w:val="Emphasis"/>
+          </w:rPr>
+          <w:t>DTB_Challenge_BigData</w:t>
+        </w:r>
+        <w:proofErr w:type="spellEnd"/>
+        <w:r>
+          <w:rPr>
+            <w:rStyle w:val="Emphasis"/>
+          </w:rPr>
+          <w:t>/code/Consolidation</w:t>
+        </w:r>
+      </w:hyperlink>
       <w:r>
         <w:t>.</w:t>
       </w:r>
@@ -5102,7 +5161,24 @@
         </w:numPr>
       </w:pPr>
       <w:r>
-        <w:t>Scala test is used for testing a class and to show its potentiality</w:t>
+        <w:t xml:space="preserve">Prescriptions with field </w:t>
+      </w:r>
+      <w:proofErr w:type="spellStart"/>
+      <w:r>
+        <w:rPr>
+          <w:rStyle w:val="Emphasis"/>
+        </w:rPr>
+        <w:t>nppes_provider_first_name</w:t>
+      </w:r>
+      <w:proofErr w:type="spellEnd"/>
+      <w:r>
+        <w:t xml:space="preserve"> blank are removed, as they represent and organization</w:t>
+      </w:r>
+      <w:r>
+        <w:rPr>
+          <w:rStyle w:val="FootnoteReference"/>
+        </w:rPr>
+        <w:footnoteReference w:id="2"/>
       </w:r>
       <w:r>
         <w:t>;</w:t>
@@ -5117,59 +5193,10 @@
         </w:numPr>
       </w:pPr>
       <w:r>
-        <w:t>Each application execution produces a log in the out</w:t>
-      </w:r>
-      <w:r>
-        <w:t>pu</w:t>
-      </w:r>
-      <w:r>
-        <w:t xml:space="preserve">t </w:t>
-      </w:r>
-      <w:r>
-        <w:t>directory</w:t>
-      </w:r>
-      <w:r>
-        <w:t xml:space="preserve"> </w:t>
-      </w:r>
-      <w:r>
-        <w:t>(</w:t>
-      </w:r>
-      <w:proofErr w:type="gramStart"/>
-      <w:r>
-        <w:rPr>
-          <w:rStyle w:val="Emphasis"/>
-        </w:rPr>
-        <w:t>consolidation.&lt;</w:t>
-      </w:r>
-      <w:proofErr w:type="spellStart"/>
-      <w:proofErr w:type="gramEnd"/>
-      <w:r>
-        <w:rPr>
-          <w:rStyle w:val="Emphasis"/>
-        </w:rPr>
-        <w:t>date+time</w:t>
-      </w:r>
-      <w:proofErr w:type="spellEnd"/>
-      <w:r>
-        <w:rPr>
-          <w:rStyle w:val="Emphasis"/>
-        </w:rPr>
-        <w:t>&gt;.log</w:t>
-      </w:r>
-      <w:r>
-        <w:rPr>
-          <w:rStyle w:val="Strong"/>
-        </w:rPr>
-        <w:t>),</w:t>
-      </w:r>
-      <w:r>
-        <w:t xml:space="preserve"> detailing its </w:t>
-      </w:r>
-      <w:r>
-        <w:t>activities</w:t>
-      </w:r>
-      <w:r>
-        <w:t xml:space="preserve"> and timestamps;</w:t>
+        <w:t>Scala test is used for testing a class and to show its potentiality</w:t>
+      </w:r>
+      <w:r>
+        <w:t>;</w:t>
       </w:r>
     </w:p>
     <w:p>
@@ -5181,16 +5208,59 @@
         </w:numPr>
       </w:pPr>
       <w:r>
-        <w:t xml:space="preserve">Data is joined by </w:t>
+        <w:t>Each application execution produces a log in the out</w:t>
+      </w:r>
+      <w:r>
+        <w:t>pu</w:t>
+      </w:r>
+      <w:r>
+        <w:t xml:space="preserve">t </w:t>
+      </w:r>
+      <w:r>
+        <w:t>directory</w:t>
+      </w:r>
+      <w:r>
+        <w:t xml:space="preserve"> </w:t>
+      </w:r>
+      <w:r>
+        <w:t>(</w:t>
+      </w:r>
+      <w:proofErr w:type="gramStart"/>
+      <w:r>
+        <w:rPr>
+          <w:rStyle w:val="Emphasis"/>
+        </w:rPr>
+        <w:t>consolidation.&lt;</w:t>
+      </w:r>
+      <w:proofErr w:type="spellStart"/>
+      <w:proofErr w:type="gramEnd"/>
+      <w:r>
+        <w:rPr>
+          <w:rStyle w:val="Emphasis"/>
+        </w:rPr>
+        <w:t>date+time</w:t>
+      </w:r>
+      <w:proofErr w:type="spellEnd"/>
+      <w:r>
+        <w:rPr>
+          <w:rStyle w:val="Emphasis"/>
+        </w:rPr>
+        <w:t>&gt;.log</w:t>
       </w:r>
       <w:r>
         <w:rPr>
           <w:rStyle w:val="Strong"/>
         </w:rPr>
-        <w:t>inner join</w:t>
-      </w:r>
-      <w:r>
-        <w:t xml:space="preserve"> concept, if no matching is found, entries are not considered.</w:t>
+        <w:t>),</w:t>
+      </w:r>
+      <w:r>
+        <w:t xml:space="preserve"> detailing its </w:t>
+      </w:r>
+      <w:r>
+        <w:t>activities</w:t>
+      </w:r>
+      <w:r>
+        <w:t xml:space="preserve"> and timestamps;</w:t>
       </w:r>
     </w:p>
     <w:p>
@@ -5201,6 +5271,27 @@
           <w:numId w:val="9"/>
         </w:numPr>
       </w:pPr>
+      <w:r>
+        <w:t xml:space="preserve">Data is joined by </w:t>
+      </w:r>
+      <w:r>
+        <w:rPr>
+          <w:rStyle w:val="Strong"/>
+        </w:rPr>
+        <w:t>inner join</w:t>
+      </w:r>
+      <w:r>
+        <w:t xml:space="preserve"> concept, if no matching is found, entries are not considered.</w:t>
+      </w:r>
+    </w:p>
+    <w:p>
+      <w:pPr>
+        <w:pStyle w:val="ListParagraph"/>
+        <w:numPr>
+          <w:ilvl w:val="0"/>
+          <w:numId w:val="9"/>
+        </w:numPr>
+      </w:pPr>
       <w:proofErr w:type="spellStart"/>
       <w:r>
         <w:t>sbt</w:t>
@@ -5222,7 +5313,8 @@
         <w:pStyle w:val="Heading2"/>
       </w:pPr>
       <w:r>
-        <w:t>Spark Performance</w:t>
+        <w:lastRenderedPageBreak/>
+        <w:t>Performance</w:t>
       </w:r>
     </w:p>
     <w:p/>
@@ -5263,7 +5355,6 @@
         </w:numPr>
       </w:pPr>
       <w:r>
-        <w:lastRenderedPageBreak/>
         <w:t>A</w:t>
       </w:r>
       <w:r>
@@ -5372,10 +5463,59 @@
         <w:t xml:space="preserve"> during parsing</w:t>
       </w:r>
       <w:r>
-        <w:t xml:space="preserve"> (not implemented)</w:t>
-      </w:r>
-      <w:r>
-        <w:t>.</w:t>
+        <w:t xml:space="preserve"> (</w:t>
+      </w:r>
+      <w:r>
+        <w:rPr>
+          <w:rStyle w:val="Strong"/>
+        </w:rPr>
+        <w:t>not implemented</w:t>
+      </w:r>
+      <w:r>
+        <w:t>)</w:t>
+      </w:r>
+      <w:r>
+        <w:rPr>
+          <w:rStyle w:val="FootnoteReference"/>
+        </w:rPr>
+        <w:footnoteReference w:id="3"/>
+      </w:r>
+      <w:r>
+        <w:t>;</w:t>
+      </w:r>
+    </w:p>
+    <w:p>
+      <w:pPr>
+        <w:pStyle w:val="ListParagraph"/>
+        <w:numPr>
+          <w:ilvl w:val="0"/>
+          <w:numId w:val="11"/>
+        </w:numPr>
+      </w:pPr>
+      <w:r>
+        <w:t xml:space="preserve">AS data access to HDFS is slow, an alternative is to use a distributed in memory file system. An interesting solution is </w:t>
+      </w:r>
+      <w:hyperlink r:id="rId26" w:history="1">
+        <w:proofErr w:type="spellStart"/>
+        <w:r>
+          <w:rPr>
+            <w:rStyle w:val="Hyperlink"/>
+          </w:rPr>
+          <w:t>Alluxio</w:t>
+        </w:r>
+        <w:proofErr w:type="spellEnd"/>
+      </w:hyperlink>
+      <w:r>
+        <w:t xml:space="preserve">, which integrates very well with Spark </w:t>
+      </w:r>
+      <w:r>
+        <w:rPr>
+          <w:rStyle w:val="Strong"/>
+        </w:rPr>
+        <w:t>(not implemented</w:t>
+      </w:r>
+      <w:r>
+        <w:t>).</w:t>
       </w:r>
     </w:p>
     <w:p>
@@ -5441,250 +5581,6 @@
             <wp:extent cx="2752165" cy="1214422"/>
             <wp:effectExtent l="0" t="0" r="0" b="5080"/>
             <wp:docPr id="2" name="Picture 2"/>
-            <wp:cNvGraphicFramePr>
-              <a:graphicFrameLocks xmlns:a="http://schemas.openxmlformats.org/drawingml/2006/main" noChangeAspect="1"/>
-            </wp:cNvGraphicFramePr>
-            <a:graphic xmlns:a="http://schemas.openxmlformats.org/drawingml/2006/main">
-              <a:graphicData uri="http://schemas.openxmlformats.org/drawingml/2006/picture">
-                <pic:pic xmlns:pic="http://schemas.openxmlformats.org/drawingml/2006/picture">
-                  <pic:nvPicPr>
-                    <pic:cNvPr id="1" name=""/>
-                    <pic:cNvPicPr/>
-                  </pic:nvPicPr>
-                  <pic:blipFill>
-                    <a:blip r:embed="rId25"/>
-                    <a:stretch>
-                      <a:fillRect/>
-                    </a:stretch>
-                  </pic:blipFill>
-                  <pic:spPr>
-                    <a:xfrm>
-                      <a:off x="0" y="0"/>
-                      <a:ext cx="2779020" cy="1226272"/>
-                    </a:xfrm>
-                    <a:prstGeom prst="rect">
-                      <a:avLst/>
-                    </a:prstGeom>
-                  </pic:spPr>
-                </pic:pic>
-              </a:graphicData>
-            </a:graphic>
-          </wp:inline>
-        </w:drawing>
-      </w:r>
-    </w:p>
-    <w:p>
-      <w:pPr>
-        <w:pStyle w:val="Subtitle"/>
-      </w:pPr>
-      <w:bookmarkStart w:id="11" w:name="_Ref6242173"/>
-      <w:bookmarkStart w:id="12" w:name="_Hlk6242956"/>
-      <w:r>
-        <w:t xml:space="preserve">Figure </w:t>
-      </w:r>
-      <w:r>
-        <w:fldChar w:fldCharType="begin"/>
-      </w:r>
-      <w:r>
-        <w:instrText xml:space="preserve"> SEQ Figure \* ARABIC </w:instrText>
-      </w:r>
-      <w:r>
-        <w:fldChar w:fldCharType="separate"/>
-      </w:r>
-      <w:r>
-        <w:rPr>
-          <w:noProof/>
-        </w:rPr>
-        <w:t>3</w:t>
-      </w:r>
-      <w:r>
-        <w:fldChar w:fldCharType="end"/>
-      </w:r>
-      <w:bookmarkEnd w:id="11"/>
-      <w:r>
-        <w:t xml:space="preserve"> </w:t>
-      </w:r>
-      <w:r>
-        <w:t>–</w:t>
-      </w:r>
-      <w:r>
-        <w:t xml:space="preserve"> </w:t>
-      </w:r>
-      <w:r>
-        <w:t>Spark cluster</w:t>
-      </w:r>
-    </w:p>
-    <w:bookmarkEnd w:id="12"/>
-    <w:p/>
-    <w:p>
-      <w:r>
-        <w:t>Each server has 2 cores, with 4 GB per core avail</w:t>
-      </w:r>
-      <w:r>
-        <w:t>a</w:t>
-      </w:r>
-      <w:r>
-        <w:t>b</w:t>
-      </w:r>
-      <w:r>
-        <w:t>l</w:t>
-      </w:r>
-      <w:r>
-        <w:t>e.</w:t>
-      </w:r>
-      <w:r>
-        <w:t xml:space="preserve"> Total memory per server is 16 GB.</w:t>
-      </w:r>
-    </w:p>
-    <w:p>
-      <w:r>
-        <w:t xml:space="preserve">The cluster has a HADOOP cluster with 3 nodes as presented in </w:t>
-      </w:r>
-      <w:r>
-        <w:fldChar w:fldCharType="begin"/>
-      </w:r>
-      <w:r>
-        <w:instrText xml:space="preserve"> REF _Ref6244720 \h </w:instrText>
-      </w:r>
-      <w:r>
-        <w:fldChar w:fldCharType="separate"/>
-      </w:r>
-      <w:r>
-        <w:t xml:space="preserve">Figure </w:t>
-      </w:r>
-      <w:r>
-        <w:rPr>
-          <w:noProof/>
-        </w:rPr>
-        <w:t>4</w:t>
-      </w:r>
-      <w:r>
-        <w:fldChar w:fldCharType="end"/>
-      </w:r>
-      <w:r>
-        <w:t>.</w:t>
-      </w:r>
-    </w:p>
-    <w:p>
-      <w:r>
-        <w:rPr>
-          <w:noProof/>
-        </w:rPr>
-        <w:drawing>
-          <wp:inline distT="0" distB="0" distL="0" distR="0" wp14:anchorId="492B64E6" wp14:editId="2AE52B40">
-            <wp:extent cx="6230471" cy="1696124"/>
-            <wp:effectExtent l="0" t="0" r="0" b="0"/>
-            <wp:docPr id="3" name="Picture 3"/>
-            <wp:cNvGraphicFramePr>
-              <a:graphicFrameLocks xmlns:a="http://schemas.openxmlformats.org/drawingml/2006/main" noChangeAspect="1"/>
-            </wp:cNvGraphicFramePr>
-            <a:graphic xmlns:a="http://schemas.openxmlformats.org/drawingml/2006/main">
-              <a:graphicData uri="http://schemas.openxmlformats.org/drawingml/2006/picture">
-                <pic:pic xmlns:pic="http://schemas.openxmlformats.org/drawingml/2006/picture">
-                  <pic:nvPicPr>
-                    <pic:cNvPr id="1" name=""/>
-                    <pic:cNvPicPr/>
-                  </pic:nvPicPr>
-                  <pic:blipFill>
-                    <a:blip r:embed="rId26"/>
-                    <a:stretch>
-                      <a:fillRect/>
-                    </a:stretch>
-                  </pic:blipFill>
-                  <pic:spPr>
-                    <a:xfrm>
-                      <a:off x="0" y="0"/>
-                      <a:ext cx="6236311" cy="1697714"/>
-                    </a:xfrm>
-                    <a:prstGeom prst="rect">
-                      <a:avLst/>
-                    </a:prstGeom>
-                  </pic:spPr>
-                </pic:pic>
-              </a:graphicData>
-            </a:graphic>
-          </wp:inline>
-        </w:drawing>
-      </w:r>
-    </w:p>
-    <w:p>
-      <w:pPr>
-        <w:pStyle w:val="Subtitle"/>
-      </w:pPr>
-      <w:bookmarkStart w:id="13" w:name="_Ref6244720"/>
-      <w:r>
-        <w:t xml:space="preserve">Figure </w:t>
-      </w:r>
-      <w:r>
-        <w:fldChar w:fldCharType="begin"/>
-      </w:r>
-      <w:r>
-        <w:instrText xml:space="preserve"> SEQ Figure \* ARABIC </w:instrText>
-      </w:r>
-      <w:r>
-        <w:fldChar w:fldCharType="separate"/>
-      </w:r>
-      <w:r>
-        <w:rPr>
-          <w:noProof/>
-        </w:rPr>
-        <w:t>4</w:t>
-      </w:r>
-      <w:r>
-        <w:fldChar w:fldCharType="end"/>
-      </w:r>
-      <w:bookmarkEnd w:id="13"/>
-      <w:r>
-        <w:t xml:space="preserve"> – </w:t>
-      </w:r>
-      <w:r>
-        <w:t>HDFS</w:t>
-      </w:r>
-      <w:r>
-        <w:t xml:space="preserve"> cluster</w:t>
-      </w:r>
-    </w:p>
-    <w:p/>
-    <w:p>
-      <w:r>
-        <w:fldChar w:fldCharType="begin"/>
-      </w:r>
-      <w:r>
-        <w:instrText xml:space="preserve"> REF _Ref6244752 \h </w:instrText>
-      </w:r>
-      <w:r>
-        <w:fldChar w:fldCharType="separate"/>
-      </w:r>
-      <w:r>
-        <w:t xml:space="preserve">Figure </w:t>
-      </w:r>
-      <w:r>
-        <w:rPr>
-          <w:noProof/>
-        </w:rPr>
-        <w:t>5</w:t>
-      </w:r>
-      <w:r>
-        <w:fldChar w:fldCharType="end"/>
-      </w:r>
-      <w:r>
-        <w:t xml:space="preserve"> presents the recommended directory tree in HDFS.</w:t>
-      </w:r>
-    </w:p>
-    <w:p>
-      <w:pPr>
-        <w:jc w:val="center"/>
-      </w:pPr>
-      <w:r>
-        <w:rPr>
-          <w:noProof/>
-        </w:rPr>
-        <w:lastRenderedPageBreak/>
-        <w:drawing>
-          <wp:inline distT="0" distB="0" distL="0" distR="0" wp14:anchorId="408A749F" wp14:editId="01AD930E">
-            <wp:extent cx="4069976" cy="2099411"/>
-            <wp:effectExtent l="0" t="0" r="6985" b="0"/>
-            <wp:docPr id="4" name="Picture 4"/>
             <wp:cNvGraphicFramePr>
               <a:graphicFrameLocks xmlns:a="http://schemas.openxmlformats.org/drawingml/2006/main" noChangeAspect="1"/>
             </wp:cNvGraphicFramePr>
@@ -5704,7 +5600,7 @@
                   <pic:spPr>
                     <a:xfrm>
                       <a:off x="0" y="0"/>
-                      <a:ext cx="4091455" cy="2110491"/>
+                      <a:ext cx="2779020" cy="1226272"/>
                     </a:xfrm>
                     <a:prstGeom prst="rect">
                       <a:avLst/>
@@ -5721,7 +5617,8 @@
       <w:pPr>
         <w:pStyle w:val="Subtitle"/>
       </w:pPr>
-      <w:bookmarkStart w:id="14" w:name="_Ref6244752"/>
+      <w:bookmarkStart w:id="11" w:name="_Ref6242173"/>
+      <w:bookmarkStart w:id="12" w:name="_Hlk6242956"/>
       <w:r>
         <w:t xml:space="preserve">Figure </w:t>
       </w:r>
@@ -5738,104 +5635,56 @@
         <w:rPr>
           <w:noProof/>
         </w:rPr>
-        <w:t>5</w:t>
+        <w:t>3</w:t>
       </w:r>
       <w:r>
         <w:fldChar w:fldCharType="end"/>
       </w:r>
-      <w:bookmarkEnd w:id="14"/>
-      <w:r>
-        <w:t xml:space="preserve"> – </w:t>
-      </w:r>
-      <w:r>
-        <w:t>Data structure in HDFS</w:t>
-      </w:r>
-      <w:r>
-        <w:t xml:space="preserve"> cluster</w:t>
-      </w:r>
-    </w:p>
-    <w:p>
-      <w:pPr>
-        <w:jc w:val="center"/>
-      </w:pPr>
-    </w:p>
-    <w:p>
-      <w:r>
-        <w:t xml:space="preserve">So, besides a base directory, the application expects an </w:t>
-      </w:r>
-      <w:r>
-        <w:rPr>
-          <w:rStyle w:val="Emphasis"/>
-        </w:rPr>
-        <w:t>input</w:t>
-      </w:r>
-      <w:r>
-        <w:t xml:space="preserve"> and </w:t>
-      </w:r>
-      <w:r>
-        <w:rPr>
-          <w:rStyle w:val="Emphasis"/>
-        </w:rPr>
-        <w:t>output</w:t>
-      </w:r>
-      <w:r>
-        <w:t xml:space="preserve"> directory.</w:t>
-      </w:r>
-    </w:p>
-    <w:p>
-      <w:r>
-        <w:t>Application</w:t>
-      </w:r>
-      <w:r>
-        <w:t xml:space="preserve"> jar file and </w:t>
-      </w:r>
-      <w:r>
-        <w:t>launching</w:t>
-      </w:r>
-      <w:r>
-        <w:t xml:space="preserve"> scripts are a</w:t>
-      </w:r>
-      <w:r>
-        <w:t>v</w:t>
+      <w:bookmarkEnd w:id="11"/>
+      <w:r>
+        <w:t xml:space="preserve"> </w:t>
+      </w:r>
+      <w:r>
+        <w:t>–</w:t>
+      </w:r>
+      <w:r>
+        <w:t xml:space="preserve"> </w:t>
+      </w:r>
+      <w:r>
+        <w:t>Spark cluster</w:t>
+      </w:r>
+    </w:p>
+    <w:bookmarkEnd w:id="12"/>
+    <w:p/>
+    <w:p>
+      <w:r>
+        <w:t>Each server has 2 cores, with 4 GB per core avail</w:t>
       </w:r>
       <w:r>
         <w:t>a</w:t>
       </w:r>
       <w:r>
-        <w:t>i</w:t>
+        <w:t>b</w:t>
       </w:r>
       <w:r>
         <w:t>l</w:t>
       </w:r>
       <w:r>
-        <w:t>a</w:t>
-      </w:r>
-      <w:r>
-        <w:t>b</w:t>
-      </w:r>
-      <w:r>
-        <w:t>l</w:t>
-      </w:r>
-      <w:r>
-        <w:t>e in NFS sharing point</w:t>
-      </w:r>
-      <w:r>
-        <w:t xml:space="preserve">, accessible by </w:t>
-      </w:r>
-      <w:r>
-        <w:t xml:space="preserve">all Spark nodes, as </w:t>
-      </w:r>
-      <w:r>
-        <w:t xml:space="preserve">presented </w:t>
-      </w:r>
-      <w:r>
-        <w:t xml:space="preserve">in </w:t>
+        <w:t>e.</w:t>
+      </w:r>
+      <w:r>
+        <w:t xml:space="preserve"> Total memory per server is 16 GB.</w:t>
+      </w:r>
+    </w:p>
+    <w:p>
+      <w:r>
+        <w:t xml:space="preserve">The cluster has a HADOOP cluster with 3 nodes as presented in </w:t>
       </w:r>
       <w:r>
         <w:fldChar w:fldCharType="begin"/>
       </w:r>
       <w:r>
-        <w:instrText xml:space="preserve"> REF _Ref6477468 \h </w:instrText>
+        <w:instrText xml:space="preserve"> REF _Ref6244720 \h </w:instrText>
       </w:r>
       <w:r>
         <w:fldChar w:fldCharType="separate"/>
@@ -5847,7 +5696,7 @@
         <w:rPr>
           <w:noProof/>
         </w:rPr>
-        <w:t>6</w:t>
+        <w:t>4</w:t>
       </w:r>
       <w:r>
         <w:fldChar w:fldCharType="end"/>
@@ -5857,18 +5706,15 @@
       </w:r>
     </w:p>
     <w:p>
-      <w:pPr>
-        <w:jc w:val="center"/>
-      </w:pPr>
       <w:r>
         <w:rPr>
           <w:noProof/>
         </w:rPr>
         <w:drawing>
-          <wp:inline distT="0" distB="0" distL="0" distR="0" wp14:anchorId="7C229360" wp14:editId="23353080">
-            <wp:extent cx="4186518" cy="1071806"/>
-            <wp:effectExtent l="0" t="0" r="5080" b="0"/>
-            <wp:docPr id="7" name="Picture 7"/>
+          <wp:inline distT="0" distB="0" distL="0" distR="0" wp14:anchorId="492B64E6" wp14:editId="2AE52B40">
+            <wp:extent cx="6230471" cy="1696124"/>
+            <wp:effectExtent l="0" t="0" r="0" b="0"/>
+            <wp:docPr id="3" name="Picture 3"/>
             <wp:cNvGraphicFramePr>
               <a:graphicFrameLocks xmlns:a="http://schemas.openxmlformats.org/drawingml/2006/main" noChangeAspect="1"/>
             </wp:cNvGraphicFramePr>
@@ -5888,6 +5734,300 @@
                   <pic:spPr>
                     <a:xfrm>
                       <a:off x="0" y="0"/>
+                      <a:ext cx="6236311" cy="1697714"/>
+                    </a:xfrm>
+                    <a:prstGeom prst="rect">
+                      <a:avLst/>
+                    </a:prstGeom>
+                  </pic:spPr>
+                </pic:pic>
+              </a:graphicData>
+            </a:graphic>
+          </wp:inline>
+        </w:drawing>
+      </w:r>
+    </w:p>
+    <w:p>
+      <w:pPr>
+        <w:pStyle w:val="Subtitle"/>
+      </w:pPr>
+      <w:bookmarkStart w:id="13" w:name="_Ref6244720"/>
+      <w:r>
+        <w:lastRenderedPageBreak/>
+        <w:t xml:space="preserve">Figure </w:t>
+      </w:r>
+      <w:r>
+        <w:fldChar w:fldCharType="begin"/>
+      </w:r>
+      <w:r>
+        <w:instrText xml:space="preserve"> SEQ Figure \* ARABIC </w:instrText>
+      </w:r>
+      <w:r>
+        <w:fldChar w:fldCharType="separate"/>
+      </w:r>
+      <w:r>
+        <w:rPr>
+          <w:noProof/>
+        </w:rPr>
+        <w:t>4</w:t>
+      </w:r>
+      <w:r>
+        <w:fldChar w:fldCharType="end"/>
+      </w:r>
+      <w:bookmarkEnd w:id="13"/>
+      <w:r>
+        <w:t xml:space="preserve"> – </w:t>
+      </w:r>
+      <w:r>
+        <w:t>HDFS</w:t>
+      </w:r>
+      <w:r>
+        <w:t xml:space="preserve"> cluster</w:t>
+      </w:r>
+    </w:p>
+    <w:p/>
+    <w:p>
+      <w:r>
+        <w:fldChar w:fldCharType="begin"/>
+      </w:r>
+      <w:r>
+        <w:instrText xml:space="preserve"> REF _Ref6244752 \h </w:instrText>
+      </w:r>
+      <w:r>
+        <w:fldChar w:fldCharType="separate"/>
+      </w:r>
+      <w:r>
+        <w:t xml:space="preserve">Figure </w:t>
+      </w:r>
+      <w:r>
+        <w:rPr>
+          <w:noProof/>
+        </w:rPr>
+        <w:t>5</w:t>
+      </w:r>
+      <w:r>
+        <w:fldChar w:fldCharType="end"/>
+      </w:r>
+      <w:r>
+        <w:t xml:space="preserve"> presents the recommended directory tree in HDFS.</w:t>
+      </w:r>
+    </w:p>
+    <w:p>
+      <w:pPr>
+        <w:jc w:val="center"/>
+      </w:pPr>
+      <w:r>
+        <w:rPr>
+          <w:noProof/>
+        </w:rPr>
+        <w:drawing>
+          <wp:inline distT="0" distB="0" distL="0" distR="0" wp14:anchorId="408A749F" wp14:editId="01AD930E">
+            <wp:extent cx="4069976" cy="2099411"/>
+            <wp:effectExtent l="0" t="0" r="6985" b="0"/>
+            <wp:docPr id="4" name="Picture 4"/>
+            <wp:cNvGraphicFramePr>
+              <a:graphicFrameLocks xmlns:a="http://schemas.openxmlformats.org/drawingml/2006/main" noChangeAspect="1"/>
+            </wp:cNvGraphicFramePr>
+            <a:graphic xmlns:a="http://schemas.openxmlformats.org/drawingml/2006/main">
+              <a:graphicData uri="http://schemas.openxmlformats.org/drawingml/2006/picture">
+                <pic:pic xmlns:pic="http://schemas.openxmlformats.org/drawingml/2006/picture">
+                  <pic:nvPicPr>
+                    <pic:cNvPr id="1" name=""/>
+                    <pic:cNvPicPr/>
+                  </pic:nvPicPr>
+                  <pic:blipFill>
+                    <a:blip r:embed="rId29"/>
+                    <a:stretch>
+                      <a:fillRect/>
+                    </a:stretch>
+                  </pic:blipFill>
+                  <pic:spPr>
+                    <a:xfrm>
+                      <a:off x="0" y="0"/>
+                      <a:ext cx="4091455" cy="2110491"/>
+                    </a:xfrm>
+                    <a:prstGeom prst="rect">
+                      <a:avLst/>
+                    </a:prstGeom>
+                  </pic:spPr>
+                </pic:pic>
+              </a:graphicData>
+            </a:graphic>
+          </wp:inline>
+        </w:drawing>
+      </w:r>
+    </w:p>
+    <w:p>
+      <w:pPr>
+        <w:pStyle w:val="Subtitle"/>
+      </w:pPr>
+      <w:bookmarkStart w:id="14" w:name="_Ref6244752"/>
+      <w:r>
+        <w:t xml:space="preserve">Figure </w:t>
+      </w:r>
+      <w:r>
+        <w:fldChar w:fldCharType="begin"/>
+      </w:r>
+      <w:r>
+        <w:instrText xml:space="preserve"> SEQ Figure \* ARABIC </w:instrText>
+      </w:r>
+      <w:r>
+        <w:fldChar w:fldCharType="separate"/>
+      </w:r>
+      <w:r>
+        <w:rPr>
+          <w:noProof/>
+        </w:rPr>
+        <w:t>5</w:t>
+      </w:r>
+      <w:r>
+        <w:fldChar w:fldCharType="end"/>
+      </w:r>
+      <w:bookmarkEnd w:id="14"/>
+      <w:r>
+        <w:t xml:space="preserve"> – </w:t>
+      </w:r>
+      <w:r>
+        <w:t>Data structure in HDFS</w:t>
+      </w:r>
+      <w:r>
+        <w:t xml:space="preserve"> cluster</w:t>
+      </w:r>
+    </w:p>
+    <w:p>
+      <w:pPr>
+        <w:jc w:val="center"/>
+      </w:pPr>
+    </w:p>
+    <w:p>
+      <w:r>
+        <w:t xml:space="preserve">So, besides a base directory, the application expects an </w:t>
+      </w:r>
+      <w:r>
+        <w:rPr>
+          <w:rStyle w:val="Emphasis"/>
+        </w:rPr>
+        <w:t>input</w:t>
+      </w:r>
+      <w:r>
+        <w:t xml:space="preserve"> and </w:t>
+      </w:r>
+      <w:r>
+        <w:rPr>
+          <w:rStyle w:val="Emphasis"/>
+        </w:rPr>
+        <w:t>output</w:t>
+      </w:r>
+      <w:r>
+        <w:t xml:space="preserve"> directory.</w:t>
+      </w:r>
+    </w:p>
+    <w:p>
+      <w:r>
+        <w:t>Application</w:t>
+      </w:r>
+      <w:r>
+        <w:t xml:space="preserve"> jar file and </w:t>
+      </w:r>
+      <w:r>
+        <w:t>launching</w:t>
+      </w:r>
+      <w:r>
+        <w:t xml:space="preserve"> scripts are a</w:t>
+      </w:r>
+      <w:r>
+        <w:t>v</w:t>
+      </w:r>
+      <w:r>
+        <w:t>a</w:t>
+      </w:r>
+      <w:r>
+        <w:t>i</w:t>
+      </w:r>
+      <w:r>
+        <w:t>l</w:t>
+      </w:r>
+      <w:r>
+        <w:t>a</w:t>
+      </w:r>
+      <w:r>
+        <w:t>b</w:t>
+      </w:r>
+      <w:r>
+        <w:t>l</w:t>
+      </w:r>
+      <w:r>
+        <w:t>e in NFS sharing point</w:t>
+      </w:r>
+      <w:r>
+        <w:t xml:space="preserve">, accessible by </w:t>
+      </w:r>
+      <w:r>
+        <w:t xml:space="preserve">all Spark nodes, as </w:t>
+      </w:r>
+      <w:r>
+        <w:t xml:space="preserve">presented </w:t>
+      </w:r>
+      <w:r>
+        <w:t xml:space="preserve">in </w:t>
+      </w:r>
+      <w:r>
+        <w:fldChar w:fldCharType="begin"/>
+      </w:r>
+      <w:r>
+        <w:instrText xml:space="preserve"> REF _Ref6477468 \h </w:instrText>
+      </w:r>
+      <w:r>
+        <w:fldChar w:fldCharType="separate"/>
+      </w:r>
+      <w:r>
+        <w:t xml:space="preserve">Figure </w:t>
+      </w:r>
+      <w:r>
+        <w:rPr>
+          <w:noProof/>
+        </w:rPr>
+        <w:t>6</w:t>
+      </w:r>
+      <w:r>
+        <w:fldChar w:fldCharType="end"/>
+      </w:r>
+      <w:r>
+        <w:t>.</w:t>
+      </w:r>
+    </w:p>
+    <w:p>
+      <w:pPr>
+        <w:jc w:val="center"/>
+      </w:pPr>
+      <w:r>
+        <w:rPr>
+          <w:noProof/>
+        </w:rPr>
+        <w:drawing>
+          <wp:inline distT="0" distB="0" distL="0" distR="0" wp14:anchorId="7C229360" wp14:editId="23353080">
+            <wp:extent cx="4186518" cy="1071806"/>
+            <wp:effectExtent l="0" t="0" r="5080" b="0"/>
+            <wp:docPr id="7" name="Picture 7"/>
+            <wp:cNvGraphicFramePr>
+              <a:graphicFrameLocks xmlns:a="http://schemas.openxmlformats.org/drawingml/2006/main" noChangeAspect="1"/>
+            </wp:cNvGraphicFramePr>
+            <a:graphic xmlns:a="http://schemas.openxmlformats.org/drawingml/2006/main">
+              <a:graphicData uri="http://schemas.openxmlformats.org/drawingml/2006/picture">
+                <pic:pic xmlns:pic="http://schemas.openxmlformats.org/drawingml/2006/picture">
+                  <pic:nvPicPr>
+                    <pic:cNvPr id="1" name=""/>
+                    <pic:cNvPicPr/>
+                  </pic:nvPicPr>
+                  <pic:blipFill>
+                    <a:blip r:embed="rId30"/>
+                    <a:stretch>
+                      <a:fillRect/>
+                    </a:stretch>
+                  </pic:blipFill>
+                  <pic:spPr>
+                    <a:xfrm>
+                      <a:off x="0" y="0"/>
                       <a:ext cx="4210240" cy="1077879"/>
                     </a:xfrm>
                     <a:prstGeom prst="rect">
@@ -6148,10 +6288,18 @@
       <w:r>
         <w:t xml:space="preserve">Shell scripts are available in directory </w:t>
       </w:r>
+      <w:proofErr w:type="spellStart"/>
       <w:r>
         <w:rPr>
           <w:rStyle w:val="Emphasis"/>
         </w:rPr>
+        <w:t>DTB_Challenge_BigData</w:t>
+      </w:r>
+      <w:proofErr w:type="spellEnd"/>
+      <w:r>
+        <w:rPr>
+          <w:rStyle w:val="Emphasis"/>
+        </w:rPr>
         <w:t>/tests/execution</w:t>
       </w:r>
       <w:r>
@@ -6173,7 +6321,6 @@
         <w:rPr>
           <w:shd w:val="clear" w:color="auto" w:fill="FFFFFF"/>
         </w:rPr>
-        <w:lastRenderedPageBreak/>
         <w:t>Tests</w:t>
       </w:r>
       <w:bookmarkEnd w:id="18"/>
@@ -6221,6 +6368,14 @@
       <w:r>
         <w:t xml:space="preserve">. Sample files are provided in </w:t>
       </w:r>
+      <w:proofErr w:type="spellStart"/>
+      <w:r>
+        <w:rPr>
+          <w:rStyle w:val="Emphasis"/>
+        </w:rPr>
+        <w:t>DTB_Challenge_BigData</w:t>
+      </w:r>
+      <w:proofErr w:type="spellEnd"/>
       <w:r>
         <w:rPr>
           <w:rStyle w:val="Emphasis"/>
@@ -6339,10 +6494,18 @@
       <w:r>
         <w:t xml:space="preserve">In </w:t>
       </w:r>
+      <w:proofErr w:type="spellStart"/>
       <w:r>
         <w:rPr>
           <w:rStyle w:val="Emphasis"/>
         </w:rPr>
+        <w:t>DTB_Challenge_BigData</w:t>
+      </w:r>
+      <w:proofErr w:type="spellEnd"/>
+      <w:r>
+        <w:rPr>
+          <w:rStyle w:val="Emphasis"/>
+        </w:rPr>
         <w:t>/test/execution</w:t>
       </w:r>
       <w:r>
@@ -6365,10 +6528,18 @@
       <w:r>
         <w:t xml:space="preserve">Document </w:t>
       </w:r>
+      <w:proofErr w:type="spellStart"/>
       <w:r>
         <w:rPr>
           <w:rStyle w:val="Emphasis"/>
         </w:rPr>
+        <w:t>DTB_Challenge_BigData</w:t>
+      </w:r>
+      <w:proofErr w:type="spellEnd"/>
+      <w:r>
+        <w:rPr>
+          <w:rStyle w:val="Emphasis"/>
+        </w:rPr>
         <w:t>/doc/execution_times.xlsx</w:t>
       </w:r>
       <w:r>
@@ -6445,6 +6616,12 @@
       </w:r>
       <w:r>
         <w:t xml:space="preserve"> Each execution log is available in </w:t>
+      </w:r>
+      <w:r>
+        <w:rPr>
+          <w:rStyle w:val="Emphasis"/>
+        </w:rPr>
+        <w:t>DTB_Challenge_BigData</w:t>
       </w:r>
       <w:r>
         <w:rPr>
@@ -7191,9 +7368,16 @@
     <w:p/>
     <w:p>
       <w:r>
-        <w:lastRenderedPageBreak/>
         <w:t xml:space="preserve">A sample of 1000 entries from the produces Consolidation dataset is available in </w:t>
       </w:r>
+      <w:proofErr w:type="spellStart"/>
+      <w:r>
+        <w:rPr>
+          <w:rStyle w:val="Emphasis"/>
+        </w:rPr>
+        <w:t>DTB_Challenge_BigData</w:t>
+      </w:r>
+      <w:proofErr w:type="spellEnd"/>
       <w:r>
         <w:rPr>
           <w:rStyle w:val="Emphasis"/>
@@ -7294,7 +7478,7 @@
           <w:spacing w:val="0"/>
           <w:sz w:val="22"/>
         </w:rPr>
-        <w:instrText xml:space="preserve"> REF _Ref6489670 \h </w:instrText>
+        <w:instrText xml:space="preserve"> REF _Ref6489670 \h  \* MERGEFORMAT </w:instrText>
       </w:r>
       <w:r>
         <w:rPr>
@@ -7311,7 +7495,7 @@
           <w:spacing w:val="0"/>
           <w:sz w:val="22"/>
         </w:rPr>
-        <w:instrText xml:space="preserve"> \* MERGEFORMAT </w:instrText>
+        <w:fldChar w:fldCharType="separate"/>
       </w:r>
       <w:r>
         <w:rPr>
@@ -7320,7 +7504,7 @@
           <w:spacing w:val="0"/>
           <w:sz w:val="22"/>
         </w:rPr>
-        <w:fldChar w:fldCharType="separate"/>
+        <w:t>Table 4</w:t>
       </w:r>
       <w:r>
         <w:rPr>
@@ -7329,7 +7513,7 @@
           <w:spacing w:val="0"/>
           <w:sz w:val="22"/>
         </w:rPr>
-        <w:t xml:space="preserve">Table </w:t>
+        <w:fldChar w:fldCharType="end"/>
       </w:r>
       <w:r>
         <w:rPr>
@@ -7338,7 +7522,7 @@
           <w:spacing w:val="0"/>
           <w:sz w:val="22"/>
         </w:rPr>
-        <w:t>4</w:t>
+        <w:t>.</w:t>
       </w:r>
       <w:r>
         <w:rPr>
@@ -7347,31 +7531,27 @@
           <w:spacing w:val="0"/>
           <w:sz w:val="22"/>
         </w:rPr>
-        <w:fldChar w:fldCharType="end"/>
-      </w:r>
-      <w:r>
-        <w:rPr>
-          <w:rFonts w:asciiTheme="minorHAnsi" w:eastAsiaTheme="minorHAnsi" w:hAnsiTheme="minorHAnsi" w:cstheme="minorBidi"/>
-          <w:color w:val="auto"/>
-          <w:spacing w:val="0"/>
-          <w:sz w:val="22"/>
-        </w:rPr>
-        <w:t>.</w:t>
-      </w:r>
-      <w:r>
-        <w:rPr>
-          <w:rFonts w:asciiTheme="minorHAnsi" w:eastAsiaTheme="minorHAnsi" w:hAnsiTheme="minorHAnsi" w:cstheme="minorBidi"/>
-          <w:color w:val="auto"/>
-          <w:spacing w:val="0"/>
-          <w:sz w:val="22"/>
-        </w:rPr>
         <w:t xml:space="preserve"> Such files are available in </w:t>
       </w:r>
+      <w:proofErr w:type="spellStart"/>
       <w:r>
         <w:rPr>
           <w:rStyle w:val="Emphasis"/>
         </w:rPr>
-        <w:t>/test/results/</w:t>
+        <w:t>DTB_Challenge_BigData</w:t>
+      </w:r>
+      <w:proofErr w:type="spellEnd"/>
+      <w:r>
+        <w:rPr>
+          <w:rStyle w:val="Emphasis"/>
+        </w:rPr>
+        <w:t>/test/results</w:t>
+      </w:r>
+      <w:r>
+        <w:rPr>
+          <w:rStyle w:val="Emphasis"/>
+        </w:rPr>
+        <w:t>/</w:t>
       </w:r>
       <w:r>
         <w:rPr>
@@ -7439,11 +7619,21 @@
         <w:rPr>
           <w:rFonts w:asciiTheme="minorHAnsi" w:eastAsiaTheme="minorHAnsi" w:hAnsiTheme="minorHAnsi" w:cstheme="minorBidi"/>
           <w:iCs/>
+          <w:color w:val="000000" w:themeColor="text1"/>
+          <w:spacing w:val="0"/>
+          <w:sz w:val="22"/>
+        </w:rPr>
+        <w:t xml:space="preserve"> </w:t>
+      </w:r>
+      <w:r>
+        <w:rPr>
+          <w:rFonts w:asciiTheme="minorHAnsi" w:eastAsiaTheme="minorHAnsi" w:hAnsiTheme="minorHAnsi" w:cstheme="minorBidi"/>
+          <w:iCs/>
           <w:color w:val="auto"/>
           <w:spacing w:val="0"/>
           <w:sz w:val="22"/>
         </w:rPr>
-        <w:t xml:space="preserve"> or </w:t>
+        <w:t xml:space="preserve">or </w:t>
       </w:r>
       <w:r>
         <w:rPr>
@@ -7762,21 +7952,7 @@
                 <w:sz w:val="18"/>
                 <w:szCs w:val="18"/>
               </w:rPr>
-              <w:t>H</w:t>
-            </w:r>
-            <w:r>
-              <w:rPr>
-                <w:sz w:val="18"/>
-                <w:szCs w:val="18"/>
-              </w:rPr>
-              <w:t>eader, no real proble</w:t>
-            </w:r>
-            <w:r>
-              <w:rPr>
-                <w:sz w:val="18"/>
-                <w:szCs w:val="18"/>
-              </w:rPr>
-              <w:t>m</w:t>
+              <w:t>Header, no real problem</w:t>
             </w:r>
           </w:p>
         </w:tc>
@@ -7845,21 +8021,7 @@
                 <w:sz w:val="18"/>
                 <w:szCs w:val="18"/>
               </w:rPr>
-              <w:t>H</w:t>
-            </w:r>
-            <w:r>
-              <w:rPr>
-                <w:sz w:val="18"/>
-                <w:szCs w:val="18"/>
-              </w:rPr>
-              <w:t xml:space="preserve">eader, no real </w:t>
-            </w:r>
-            <w:r>
-              <w:rPr>
-                <w:sz w:val="18"/>
-                <w:szCs w:val="18"/>
-              </w:rPr>
-              <w:t>problem</w:t>
+              <w:t>Header, no real problem</w:t>
             </w:r>
           </w:p>
         </w:tc>
@@ -7926,21 +8088,7 @@
                 <w:sz w:val="18"/>
                 <w:szCs w:val="18"/>
               </w:rPr>
-              <w:t>H</w:t>
-            </w:r>
-            <w:r>
-              <w:rPr>
-                <w:sz w:val="18"/>
-                <w:szCs w:val="18"/>
-              </w:rPr>
-              <w:t xml:space="preserve">eader, no real </w:t>
-            </w:r>
-            <w:r>
-              <w:rPr>
-                <w:sz w:val="18"/>
-                <w:szCs w:val="18"/>
-              </w:rPr>
-              <w:t>problem</w:t>
+              <w:t>Header, no real problem</w:t>
             </w:r>
           </w:p>
         </w:tc>
@@ -7988,7 +8136,7 @@
     </w:p>
     <w:p/>
     <w:sectPr>
-      <w:footerReference w:type="default" r:id="rId29"/>
+      <w:footerReference w:type="default" r:id="rId31"/>
       <w:pgSz w:w="12240" w:h="15840"/>
       <w:pgMar w:top="993" w:right="1041" w:bottom="1440" w:left="1134" w:header="720" w:footer="720" w:gutter="0"/>
       <w:cols w:space="720"/>
@@ -8096,6 +8244,72 @@
       </w:pPr>
       <w:r>
         <w:continuationSeparator/>
+      </w:r>
+    </w:p>
+  </w:footnote>
+  <w:footnote w:id="1">
+    <w:p>
+      <w:pPr>
+        <w:pStyle w:val="FootnoteText"/>
+      </w:pPr>
+      <w:r>
+        <w:rPr>
+          <w:rStyle w:val="FootnoteReference"/>
+        </w:rPr>
+        <w:footnoteRef/>
+      </w:r>
+      <w:r>
+        <w:t xml:space="preserve"> </w:t>
+      </w:r>
+      <w:r>
+        <w:t>This decision requires a discussion w</w:t>
+      </w:r>
+      <w:r>
+        <w:t>ith a domain expert.</w:t>
+      </w:r>
+    </w:p>
+  </w:footnote>
+  <w:footnote w:id="2">
+    <w:p>
+      <w:pPr>
+        <w:pStyle w:val="FootnoteText"/>
+      </w:pPr>
+      <w:r>
+        <w:rPr>
+          <w:rStyle w:val="FootnoteReference"/>
+        </w:rPr>
+        <w:footnoteRef/>
+      </w:r>
+      <w:r>
+        <w:t xml:space="preserve"> </w:t>
+      </w:r>
+      <w:r>
+        <w:t>This decision requires a discussion w</w:t>
+      </w:r>
+      <w:r>
+        <w:t>ith a domain expert.</w:t>
+      </w:r>
+    </w:p>
+  </w:footnote>
+  <w:footnote w:id="3">
+    <w:p>
+      <w:pPr>
+        <w:pStyle w:val="FootnoteText"/>
+      </w:pPr>
+      <w:r>
+        <w:rPr>
+          <w:rStyle w:val="FootnoteReference"/>
+        </w:rPr>
+        <w:footnoteRef/>
+      </w:r>
+      <w:r>
+        <w:t xml:space="preserve"> </w:t>
+      </w:r>
+      <w:r>
+        <w:t>This decision requires a discussion w</w:t>
+      </w:r>
+      <w:r>
+        <w:t>ith a domain expert.</w:t>
       </w:r>
     </w:p>
   </w:footnote>
@@ -10320,10 +10534,11 @@
     <w:basedOn w:val="DefaultParagraphFont"/>
     <w:uiPriority w:val="20"/>
     <w:qFormat/>
-    <w:rsid w:val="000654F2"/>
+    <w:rsid w:val="00E12BB5"/>
     <w:rPr>
       <w:rFonts w:ascii="Courier New" w:hAnsi="Courier New"/>
       <w:iCs/>
+      <w:color w:val="000000" w:themeColor="text1"/>
       <w:sz w:val="20"/>
     </w:rPr>
   </w:style>
@@ -10626,6 +10841,45 @@
       <w:color w:val="5A5A5A" w:themeColor="text1" w:themeTint="A5"/>
       <w:spacing w:val="15"/>
       <w:sz w:val="18"/>
+    </w:rPr>
+  </w:style>
+  <w:style w:type="paragraph" w:styleId="FootnoteText">
+    <w:name w:val="footnote text"/>
+    <w:basedOn w:val="Normal"/>
+    <w:link w:val="FootnoteTextChar"/>
+    <w:uiPriority w:val="99"/>
+    <w:semiHidden/>
+    <w:unhideWhenUsed/>
+    <w:rsid w:val="00C9659D"/>
+    <w:pPr>
+      <w:spacing w:after="0" w:line="240" w:lineRule="auto"/>
+    </w:pPr>
+    <w:rPr>
+      <w:sz w:val="20"/>
+      <w:szCs w:val="20"/>
+    </w:rPr>
+  </w:style>
+  <w:style w:type="character" w:customStyle="1" w:styleId="FootnoteTextChar">
+    <w:name w:val="Footnote Text Char"/>
+    <w:basedOn w:val="DefaultParagraphFont"/>
+    <w:link w:val="FootnoteText"/>
+    <w:uiPriority w:val="99"/>
+    <w:semiHidden/>
+    <w:rsid w:val="00C9659D"/>
+    <w:rPr>
+      <w:sz w:val="20"/>
+      <w:szCs w:val="20"/>
+    </w:rPr>
+  </w:style>
+  <w:style w:type="character" w:styleId="FootnoteReference">
+    <w:name w:val="footnote reference"/>
+    <w:basedOn w:val="DefaultParagraphFont"/>
+    <w:uiPriority w:val="99"/>
+    <w:semiHidden/>
+    <w:unhideWhenUsed/>
+    <w:rsid w:val="00C9659D"/>
+    <w:rPr>
+      <w:vertAlign w:val="superscript"/>
     </w:rPr>
   </w:style>
 </w:styles>
@@ -10931,7 +11185,7 @@
 </file>
 
 <file path=customXml/itemProps1.xml><?xml version="1.0" encoding="utf-8"?>
-<ds:datastoreItem xmlns:ds="http://schemas.openxmlformats.org/officeDocument/2006/customXml" ds:itemID="{4C8206FC-37F7-437A-B461-5A92CAC6A009}">
+<ds:datastoreItem xmlns:ds="http://schemas.openxmlformats.org/officeDocument/2006/customXml" ds:itemID="{3C3EC52A-7D24-4658-9526-AD3AAF6525FA}">
   <ds:schemaRefs>
     <ds:schemaRef ds:uri="http://schemas.openxmlformats.org/officeDocument/2006/bibliography"/>
   </ds:schemaRefs>

</xml_diff>